<commit_message>
updated layouts from Sean advice
</commit_message>
<xml_diff>
--- a/_site/swisspedhealth.ch_content.docx
+++ b/_site/swisspedhealth.ch_content.docx
@@ -14,176 +14,632 @@
           <w:b/>
           <w:bCs/>
         </w:rPr>
-        <w:t>SwissPedHealth</w:t>
-      </w:r>
-      <w:r>
+        <w:t>SwissPedHealth.ch</w:t>
+      </w:r>
+    </w:p>
+    <w:p/>
+    <w:p>
+      <w:r>
+        <w:t>1.</w:t>
+      </w:r>
+      <w:ins w:id="0" w:author="Dylan Lawless" w:date="2023-03-20T10:02:00Z">
+        <w:r>
+          <w:t xml:space="preserve"> C</w:t>
+        </w:r>
+        <w:r>
+          <w:t xml:space="preserve">o-authors </w:t>
+        </w:r>
+        <w:r>
+          <w:t>can</w:t>
+        </w:r>
+        <w:r>
+          <w:t xml:space="preserve"> edit </w:t>
+        </w:r>
+        <w:r>
+          <w:t>c</w:t>
+        </w:r>
+        <w:r>
+          <w:t xml:space="preserve">ontent </w:t>
+        </w:r>
+        <w:r>
+          <w:t>i</w:t>
+        </w:r>
+      </w:ins>
+      <w:ins w:id="1" w:author="Dylan Lawless" w:date="2023-03-20T10:03:00Z">
+        <w:r>
+          <w:t>n</w:t>
+        </w:r>
+      </w:ins>
+      <w:ins w:id="2" w:author="Dylan Lawless" w:date="2023-03-20T10:02:00Z">
+        <w:r>
+          <w:t xml:space="preserve"> MSword.docx format</w:t>
+        </w:r>
+        <w:r>
+          <w:t>.</w:t>
+        </w:r>
+      </w:ins>
+      <w:del w:id="3" w:author="Dylan Lawless" w:date="2023-03-20T10:02:00Z">
+        <w:r>
+          <w:delText xml:space="preserve"> </w:delText>
+        </w:r>
+        <w:r>
+          <w:delText>Content is written in Ma</w:delText>
+        </w:r>
+        <w:r>
+          <w:delText xml:space="preserve">rkdown (.md) format. </w:delText>
+        </w:r>
+      </w:del>
+    </w:p>
+    <w:p>
+      <w:r>
+        <w:t xml:space="preserve">2. </w:t>
+      </w:r>
+      <w:r>
+        <w:t xml:space="preserve">Content </w:t>
+      </w:r>
+      <w:del w:id="4" w:author="Dylan Lawless" w:date="2023-03-20T10:02:00Z">
+        <w:r>
+          <w:delText xml:space="preserve">will </w:delText>
+        </w:r>
+      </w:del>
+      <w:ins w:id="5" w:author="Dylan Lawless" w:date="2023-03-20T10:02:00Z">
+        <w:r>
+          <w:t>is</w:t>
+        </w:r>
+        <w:r>
+          <w:t xml:space="preserve"> </w:t>
+        </w:r>
+      </w:ins>
+      <w:del w:id="6" w:author="Dylan Lawless" w:date="2023-03-20T10:02:00Z">
+        <w:r>
+          <w:delText xml:space="preserve">be </w:delText>
+        </w:r>
+      </w:del>
+      <w:r>
+        <w:t>converted</w:t>
+      </w:r>
+      <w:del w:id="7" w:author="Dylan Lawless" w:date="2023-03-20T10:02:00Z">
+        <w:r>
+          <w:delText xml:space="preserve"> to MSword.docx format for co-authors to edit</w:delText>
+        </w:r>
+      </w:del>
+      <w:ins w:id="8" w:author="Dylan Lawless" w:date="2023-03-20T10:02:00Z">
+        <w:r>
+          <w:t xml:space="preserve"> </w:t>
+        </w:r>
+      </w:ins>
+      <w:ins w:id="9" w:author="Dylan Lawless" w:date="2023-03-20T10:03:00Z">
+        <w:r>
+          <w:t xml:space="preserve">from </w:t>
+        </w:r>
+        <w:proofErr w:type="spellStart"/>
+        <w:r>
+          <w:t>MSword</w:t>
+        </w:r>
+        <w:proofErr w:type="spellEnd"/>
+        <w:r>
+          <w:t xml:space="preserve"> </w:t>
+        </w:r>
+        <w:r>
+          <w:sym w:font="Wingdings" w:char="F0E0"/>
+        </w:r>
+      </w:ins>
+      <w:ins w:id="10" w:author="Dylan Lawless" w:date="2023-03-20T10:02:00Z">
+        <w:r>
+          <w:t xml:space="preserve"> </w:t>
+        </w:r>
+        <w:r>
+          <w:t>Ma</w:t>
+        </w:r>
+        <w:r>
+          <w:t>rkdown (.md)</w:t>
+        </w:r>
+      </w:ins>
+      <w:ins w:id="11" w:author="Dylan Lawless" w:date="2023-03-20T10:03:00Z">
+        <w:r>
+          <w:t xml:space="preserve"> </w:t>
+        </w:r>
+        <w:r>
+          <w:sym w:font="Wingdings" w:char="F0E0"/>
+        </w:r>
+        <w:r>
+          <w:t xml:space="preserve"> webpage</w:t>
+        </w:r>
+      </w:ins>
+      <w:ins w:id="12" w:author="Dylan Lawless" w:date="2023-03-20T10:02:00Z">
+        <w:r>
+          <w:t xml:space="preserve"> by admin.</w:t>
+        </w:r>
+      </w:ins>
+      <w:del w:id="13" w:author="Dylan Lawless" w:date="2023-03-20T10:02:00Z">
+        <w:r>
+          <w:delText xml:space="preserve">. </w:delText>
+        </w:r>
+      </w:del>
+    </w:p>
+    <w:p>
+      <w:pPr>
+        <w:rPr>
+          <w:del w:id="14" w:author="Dylan Lawless" w:date="2023-03-17T15:33:00Z"/>
+        </w:rPr>
+      </w:pPr>
+      <w:r>
+        <w:t xml:space="preserve">3. Avoid the use of </w:t>
+      </w:r>
+      <w:proofErr w:type="spellStart"/>
+      <w:r>
+        <w:t>MSword</w:t>
+      </w:r>
+      <w:proofErr w:type="spellEnd"/>
+      <w:r>
+        <w:t xml:space="preserve"> formatting (hyperlinks, headings, etc.) – markup will be applied separately. </w:t>
+      </w:r>
+    </w:p>
+    <w:p/>
+    <w:p/>
+    <w:p>
+      <w:pPr>
         <w:rPr>
           <w:b/>
           <w:bCs/>
         </w:rPr>
-        <w:t>.ch</w:t>
-      </w:r>
-    </w:p>
-    <w:p/>
-    <w:p>
-      <w:r>
-        <w:t xml:space="preserve">1. </w:t>
-      </w:r>
-      <w:r>
-        <w:t>Content is written in Ma</w:t>
-      </w:r>
-      <w:r>
-        <w:t xml:space="preserve">rkdown (.md) format. </w:t>
-      </w:r>
-    </w:p>
-    <w:p>
-      <w:r>
-        <w:t xml:space="preserve">2. </w:t>
-      </w:r>
-      <w:r>
-        <w:t xml:space="preserve">Content will be converted to MSword.docx format for co-authors to edit. </w:t>
-      </w:r>
-    </w:p>
-    <w:p>
-      <w:pPr>
-        <w:rPr>
-          <w:del w:id="0" w:author="Dylan Lawless" w:date="2023-03-17T15:33:00Z"/>
-        </w:rPr>
-      </w:pPr>
-      <w:r>
-        <w:t xml:space="preserve">3. Avoid the use of </w:t>
-      </w:r>
-      <w:proofErr w:type="spellStart"/>
-      <w:r>
-        <w:t>MSword</w:t>
-      </w:r>
-      <w:proofErr w:type="spellEnd"/>
-      <w:r>
-        <w:t xml:space="preserve"> formatting (hyperlinks, headings, etc.) – markup will be applied separately. </w:t>
-      </w:r>
-    </w:p>
-    <w:p/>
-    <w:p/>
-    <w:p>
-      <w:pPr>
+      </w:pPr>
+      <w:r>
         <w:rPr>
           <w:b/>
           <w:bCs/>
         </w:rPr>
-      </w:pPr>
-      <w:r>
+        <w:t>Content</w:t>
+      </w:r>
+    </w:p>
+    <w:p/>
+    <w:p>
+      <w:pPr>
+        <w:rPr>
+          <w:rPrChange w:id="15" w:author="Dylan Lawless" w:date="2023-03-20T09:58:00Z">
+            <w:rPr>
+              <w:lang w:val="fr-CH"/>
+            </w:rPr>
+          </w:rPrChange>
+        </w:rPr>
+      </w:pPr>
+      <w:r>
+        <w:rPr>
+          <w:rPrChange w:id="16" w:author="Dylan Lawless" w:date="2023-03-20T09:58:00Z">
+            <w:rPr>
+              <w:lang w:val="fr-CH"/>
+            </w:rPr>
+          </w:rPrChange>
+        </w:rPr>
+        <w:t>./LICENSE.md</w:t>
+      </w:r>
+    </w:p>
+    <w:p>
+      <w:r>
+        <w:t>./README.md</w:t>
+      </w:r>
+    </w:p>
+    <w:p>
+      <w:pPr>
+        <w:rPr>
+          <w:ins w:id="17" w:author="Dylan Lawless" w:date="2023-03-20T10:04:00Z"/>
+        </w:rPr>
+      </w:pPr>
+      <w:moveToRangeStart w:id="18" w:author="Dylan Lawless" w:date="2023-03-20T10:04:00Z" w:name="move130199073"/>
+      <w:moveTo w:id="19" w:author="Dylan Lawless" w:date="2023-03-20T10:04:00Z">
+        <w:r>
+          <w:t>./index.md</w:t>
+        </w:r>
+      </w:moveTo>
+      <w:moveToRangeEnd w:id="18"/>
+      <w:ins w:id="20" w:author="Dylan Lawless" w:date="2023-03-20T10:04:00Z">
+        <w:r>
+          <w:t xml:space="preserve"> (landing page)</w:t>
+        </w:r>
+      </w:ins>
+    </w:p>
+    <w:p>
+      <w:pPr>
+        <w:rPr>
+          <w:ins w:id="21" w:author="Dylan Lawless" w:date="2023-03-20T10:44:00Z"/>
+        </w:rPr>
+      </w:pPr>
+      <w:ins w:id="22" w:author="Dylan Lawless" w:date="2023-03-20T10:44:00Z">
+        <w:r>
+          <w:t>./</w:t>
+        </w:r>
+        <w:proofErr w:type="spellStart"/>
+        <w:r>
+          <w:t>title_subtitle_blurb</w:t>
+        </w:r>
+        <w:proofErr w:type="spellEnd"/>
+        <w:r>
+          <w:t xml:space="preserve"> (short top of index)</w:t>
+        </w:r>
+      </w:ins>
+    </w:p>
+    <w:p>
+      <w:pPr>
+        <w:rPr>
+          <w:del w:id="23" w:author="Dylan Lawless" w:date="2023-03-20T10:04:00Z"/>
+        </w:rPr>
+      </w:pPr>
+      <w:r>
+        <w:t>./about.md</w:t>
+      </w:r>
+    </w:p>
+    <w:p>
+      <w:pPr>
+        <w:rPr>
+          <w:ins w:id="24" w:author="Dylan Lawless" w:date="2023-03-20T10:34:00Z"/>
+        </w:rPr>
+      </w:pPr>
+      <w:ins w:id="25" w:author="Dylan Lawless" w:date="2023-03-20T10:44:00Z">
+        <w:r>
+          <w:t xml:space="preserve"> (long page)</w:t>
+        </w:r>
+      </w:ins>
+    </w:p>
+    <w:p>
+      <w:pPr>
+        <w:rPr>
+          <w:ins w:id="26" w:author="Dylan Lawless" w:date="2023-03-20T10:43:00Z"/>
+        </w:rPr>
+      </w:pPr>
+      <w:moveFromRangeStart w:id="27" w:author="Dylan Lawless" w:date="2023-03-20T10:04:00Z" w:name="move130199073"/>
+      <w:moveFrom w:id="28" w:author="Dylan Lawless" w:date="2023-03-20T10:04:00Z">
+        <w:del w:id="29" w:author="Dylan Lawless" w:date="2023-03-20T10:44:00Z">
+          <w:r>
+            <w:delText>./index.md</w:delText>
+          </w:r>
+        </w:del>
+      </w:moveFrom>
+      <w:moveFromRangeEnd w:id="27"/>
+      <w:moveToRangeStart w:id="30" w:author="Dylan Lawless" w:date="2023-03-20T10:41:00Z" w:name="move130201295"/>
+      <w:moveTo w:id="31" w:author="Dylan Lawless" w:date="2023-03-20T10:41:00Z">
+        <w:r>
+          <w:t>./our_team.md</w:t>
+        </w:r>
+      </w:moveTo>
+      <w:moveToRangeEnd w:id="30"/>
+    </w:p>
+    <w:p>
+      <w:pPr>
+        <w:rPr>
+          <w:ins w:id="32" w:author="Dylan Lawless" w:date="2023-03-20T10:00:00Z"/>
+        </w:rPr>
+      </w:pPr>
+      <w:ins w:id="33" w:author="Dylan Lawless" w:date="2023-03-20T10:43:00Z">
+        <w:r>
+          <w:t>./for_patients_what_happens.md</w:t>
+        </w:r>
+      </w:ins>
+    </w:p>
+    <w:p>
+      <w:pPr>
+        <w:rPr>
+          <w:del w:id="34" w:author="Dylan Lawless" w:date="2023-03-20T10:00:00Z"/>
+          <w:moveTo w:id="35" w:author="Dylan Lawless" w:date="2023-03-20T10:00:00Z"/>
+        </w:rPr>
+      </w:pPr>
+      <w:moveToRangeStart w:id="36" w:author="Dylan Lawless" w:date="2023-03-20T10:00:00Z" w:name="move130198869"/>
+      <w:moveTo w:id="37" w:author="Dylan Lawless" w:date="2023-03-20T10:00:00Z">
+        <w:r>
+          <w:t>./study_overview.md</w:t>
+        </w:r>
+      </w:moveTo>
+    </w:p>
+    <w:moveToRangeEnd w:id="36"/>
+    <w:p/>
+    <w:p>
+      <w:r>
+        <w:t>./lighthouse_project.md</w:t>
+      </w:r>
+    </w:p>
+    <w:p>
+      <w:r>
+        <w:t>./nested_project_1.md</w:t>
+      </w:r>
+    </w:p>
+    <w:p>
+      <w:r>
+        <w:t>./nested_project_2.md</w:t>
+      </w:r>
+    </w:p>
+    <w:p>
+      <w:r>
+        <w:t>./nested_project_3.md</w:t>
+      </w:r>
+    </w:p>
+    <w:p>
+      <w:r>
+        <w:t>./nested_project_4.md</w:t>
+      </w:r>
+    </w:p>
+    <w:p>
+      <w:pPr>
+        <w:rPr>
+          <w:del w:id="38" w:author="Dylan Lawless" w:date="2023-03-20T10:41:00Z"/>
+        </w:rPr>
+      </w:pPr>
+      <w:r>
+        <w:t>./nested_project_ppi.md</w:t>
+      </w:r>
+    </w:p>
+    <w:p>
+      <w:pPr>
+        <w:rPr>
+          <w:moveFrom w:id="39" w:author="Dylan Lawless" w:date="2023-03-20T10:41:00Z"/>
+        </w:rPr>
+      </w:pPr>
+      <w:moveFromRangeStart w:id="40" w:author="Dylan Lawless" w:date="2023-03-20T10:41:00Z" w:name="move130201295"/>
+      <w:moveFrom w:id="41" w:author="Dylan Lawless" w:date="2023-03-20T10:41:00Z">
+        <w:r>
+          <w:t>./our_team.md</w:t>
+        </w:r>
+      </w:moveFrom>
+    </w:p>
+    <w:p>
+      <w:moveFromRangeStart w:id="42" w:author="Dylan Lawless" w:date="2023-03-20T10:00:00Z" w:name="move130198862"/>
+      <w:moveFromRangeEnd w:id="40"/>
+      <w:moveFrom w:id="43" w:author="Dylan Lawless" w:date="2023-03-20T10:00:00Z">
+        <w:r>
+          <w:t>./patient_checklist.md</w:t>
+        </w:r>
+      </w:moveFrom>
+      <w:moveFromRangeEnd w:id="42"/>
+    </w:p>
+    <w:p>
+      <w:pPr>
+        <w:rPr>
+          <w:strike/>
+          <w:rPrChange w:id="44" w:author="Dylan Lawless" w:date="2023-03-20T10:42:00Z">
+            <w:rPr/>
+          </w:rPrChange>
+        </w:rPr>
+      </w:pPr>
+      <w:r>
+        <w:rPr>
+          <w:strike/>
+          <w:rPrChange w:id="45" w:author="Dylan Lawless" w:date="2023-03-20T10:42:00Z">
+            <w:rPr/>
+          </w:rPrChange>
+        </w:rPr>
+        <w:t>./research_methods_multi_omics.md</w:t>
+      </w:r>
+    </w:p>
+    <w:p>
+      <w:pPr>
+        <w:rPr>
+          <w:ins w:id="46" w:author="Dylan Lawless" w:date="2023-03-20T10:42:00Z"/>
+          <w:strike/>
+        </w:rPr>
+      </w:pPr>
+      <w:r>
+        <w:rPr>
+          <w:strike/>
+          <w:rPrChange w:id="47" w:author="Dylan Lawless" w:date="2023-03-20T10:42:00Z">
+            <w:rPr/>
+          </w:rPrChange>
+        </w:rPr>
+        <w:t>./research_methods_statistical_analysis.md</w:t>
+      </w:r>
+    </w:p>
+    <w:p>
+      <w:pPr>
+        <w:rPr>
+          <w:ins w:id="48" w:author="Dylan Lawless" w:date="2023-03-20T10:04:00Z"/>
+          <w:rPrChange w:id="49" w:author="Dylan Lawless" w:date="2023-03-20T10:42:00Z">
+            <w:rPr>
+              <w:ins w:id="50" w:author="Dylan Lawless" w:date="2023-03-20T10:04:00Z"/>
+            </w:rPr>
+          </w:rPrChange>
+        </w:rPr>
+      </w:pPr>
+      <w:ins w:id="51" w:author="Dylan Lawless" w:date="2023-03-20T10:43:00Z">
+        <w:r>
+          <w:t>./</w:t>
+        </w:r>
+      </w:ins>
+      <w:ins w:id="52" w:author="Dylan Lawless" w:date="2023-03-20T10:42:00Z">
+        <w:r>
+          <w:t>d</w:t>
+        </w:r>
+        <w:r>
+          <w:rPr>
+            <w:rPrChange w:id="53" w:author="Dylan Lawless" w:date="2023-03-20T10:42:00Z">
+              <w:rPr>
+                <w:strike/>
+              </w:rPr>
+            </w:rPrChange>
+          </w:rPr>
+          <w:t>ata_gen_</w:t>
+        </w:r>
+      </w:ins>
+      <w:ins w:id="54" w:author="Dylan Lawless" w:date="2023-03-20T10:43:00Z">
+        <w:r>
+          <w:t>platforms.md</w:t>
+        </w:r>
+      </w:ins>
+    </w:p>
+    <w:p>
+      <w:ins w:id="55" w:author="Dylan Lawless" w:date="2023-03-20T10:04:00Z">
+        <w:r>
+          <w:t>./</w:t>
+        </w:r>
+        <w:proofErr w:type="spellStart"/>
+        <w:r>
+          <w:t>research_methods</w:t>
+        </w:r>
+        <w:proofErr w:type="spellEnd"/>
+        <w:r>
+          <w:t>_</w:t>
+        </w:r>
+        <w:r>
+          <w:t>...</w:t>
+        </w:r>
+      </w:ins>
+    </w:p>
+    <w:p>
+      <w:pPr>
+        <w:rPr>
+          <w:moveFrom w:id="56" w:author="Dylan Lawless" w:date="2023-03-20T10:00:00Z"/>
+          <w:strike/>
+          <w:rPrChange w:id="57" w:author="Dylan Lawless" w:date="2023-03-20T10:00:00Z">
+            <w:rPr>
+              <w:moveFrom w:id="58" w:author="Dylan Lawless" w:date="2023-03-20T10:00:00Z"/>
+            </w:rPr>
+          </w:rPrChange>
+        </w:rPr>
+      </w:pPr>
+      <w:moveFromRangeStart w:id="59" w:author="Dylan Lawless" w:date="2023-03-20T10:00:00Z" w:name="move130198869"/>
+      <w:moveFrom w:id="60" w:author="Dylan Lawless" w:date="2023-03-20T10:00:00Z">
+        <w:r>
+          <w:rPr>
+            <w:strike/>
+            <w:rPrChange w:id="61" w:author="Dylan Lawless" w:date="2023-03-20T10:00:00Z">
+              <w:rPr/>
+            </w:rPrChange>
+          </w:rPr>
+          <w:t>./study_overview.md</w:t>
+        </w:r>
+      </w:moveFrom>
+    </w:p>
+    <w:moveFromRangeEnd w:id="59"/>
+    <w:p>
+      <w:pPr>
+        <w:rPr>
+          <w:ins w:id="62" w:author="Dylan Lawless" w:date="2023-03-20T10:00:00Z"/>
+          <w:strike/>
+          <w:rPrChange w:id="63" w:author="Dylan Lawless" w:date="2023-03-20T10:00:00Z">
+            <w:rPr>
+              <w:ins w:id="64" w:author="Dylan Lawless" w:date="2023-03-20T10:00:00Z"/>
+            </w:rPr>
+          </w:rPrChange>
+        </w:rPr>
+      </w:pPr>
+      <w:moveToRangeStart w:id="65" w:author="Dylan Lawless" w:date="2023-03-20T10:00:00Z" w:name="move130198862"/>
+      <w:moveTo w:id="66" w:author="Dylan Lawless" w:date="2023-03-20T10:00:00Z">
+        <w:r>
+          <w:rPr>
+            <w:strike/>
+            <w:rPrChange w:id="67" w:author="Dylan Lawless" w:date="2023-03-20T10:00:00Z">
+              <w:rPr/>
+            </w:rPrChange>
+          </w:rPr>
+          <w:t>./patient_checklist.md</w:t>
+        </w:r>
+      </w:moveTo>
+      <w:moveToRangeEnd w:id="65"/>
+    </w:p>
+    <w:p>
+      <w:r>
+        <w:t>./images/</w:t>
+      </w:r>
+    </w:p>
+    <w:p/>
+    <w:p>
+      <w:pPr>
         <w:rPr>
           <w:b/>
           <w:bCs/>
         </w:rPr>
-        <w:t>Content</w:t>
-      </w:r>
-    </w:p>
-    <w:p/>
-    <w:p>
-      <w:pPr>
-        <w:rPr>
-          <w:lang w:val="fr-CH"/>
-        </w:rPr>
-      </w:pPr>
-      <w:r>
-        <w:rPr>
-          <w:lang w:val="fr-CH"/>
-        </w:rPr>
-        <w:t>./LICENSE.md</w:t>
-      </w:r>
-    </w:p>
-    <w:p>
-      <w:r>
-        <w:t>./README.md</w:t>
-      </w:r>
-    </w:p>
-    <w:p>
-      <w:r>
-        <w:t>./about.md</w:t>
-      </w:r>
-    </w:p>
-    <w:p>
-      <w:r>
-        <w:t>./index.md</w:t>
-      </w:r>
-    </w:p>
-    <w:p>
-      <w:r>
-        <w:t>./lighthouse_project.md</w:t>
-      </w:r>
-    </w:p>
-    <w:p>
-      <w:r>
-        <w:t>./nested_project_1.md</w:t>
-      </w:r>
-    </w:p>
-    <w:p>
-      <w:r>
-        <w:t>./nested_project_2.md</w:t>
-      </w:r>
-    </w:p>
-    <w:p>
-      <w:r>
-        <w:t>./nested_project_3.md</w:t>
-      </w:r>
-    </w:p>
-    <w:p>
-      <w:r>
-        <w:t>./nested_project_4.md</w:t>
-      </w:r>
-    </w:p>
-    <w:p>
-      <w:r>
-        <w:t>./nested_project_ppi.md</w:t>
-      </w:r>
-    </w:p>
-    <w:p>
-      <w:r>
-        <w:t>./our_team.md</w:t>
-      </w:r>
-    </w:p>
-    <w:p>
-      <w:r>
-        <w:t>./patient_checklist.md</w:t>
-      </w:r>
-    </w:p>
-    <w:p>
-      <w:r>
-        <w:t>./research_methods_multi_omics.md</w:t>
-      </w:r>
-    </w:p>
-    <w:p>
-      <w:r>
-        <w:t>./research_methods_statistical_analysis.md</w:t>
-      </w:r>
-    </w:p>
-    <w:p>
-      <w:r>
-        <w:t>./study_overview.md</w:t>
-      </w:r>
-    </w:p>
-    <w:p>
-      <w:r>
-        <w:t>./images/</w:t>
-      </w:r>
-    </w:p>
-    <w:p/>
-    <w:p>
-      <w:pPr>
+      </w:pPr>
+      <w:r>
         <w:rPr>
           <w:b/>
           <w:bCs/>
         </w:rPr>
-      </w:pPr>
-      <w:r>
+        <w:t>Style</w:t>
+      </w:r>
+    </w:p>
+    <w:p>
+      <w:pPr>
         <w:rPr>
           <w:b/>
           <w:bCs/>
         </w:rPr>
-        <w:t>Style</w:t>
-      </w:r>
-    </w:p>
+      </w:pPr>
+    </w:p>
+    <w:p>
+      <w:r>
+        <w:t>Body:</w:t>
+      </w:r>
+      <w:r>
+        <w:tab/>
+      </w:r>
+      <w:r>
+        <w:tab/>
+      </w:r>
+      <w:r>
+        <w:t>font-family: "Open Sans", sans-serif</w:t>
+      </w:r>
+    </w:p>
+    <w:p>
+      <w:r>
+        <w:t>Code:</w:t>
+      </w:r>
+      <w:r>
+        <w:tab/>
+      </w:r>
+      <w:r>
+        <w:tab/>
+      </w:r>
+      <w:r>
+        <w:t>font-family: "Courier New", monospace</w:t>
+      </w:r>
+    </w:p>
+    <w:p>
+      <w:r>
+        <w:t>header p:</w:t>
+      </w:r>
+      <w:r>
+        <w:tab/>
+      </w:r>
+      <w:r>
+        <w:t>font-family: " Open Sans ", serif</w:t>
+      </w:r>
+    </w:p>
+    <w:p>
+      <w:r>
+        <w:t>buttons:</w:t>
+      </w:r>
+      <w:r>
+        <w:tab/>
+      </w:r>
+      <w:r>
+        <w:t>font-family: " Open Sans ", serif</w:t>
+      </w:r>
+    </w:p>
+    <w:p>
+      <w:r>
+        <w:t>logo:</w:t>
+      </w:r>
+      <w:r>
+        <w:tab/>
+      </w:r>
+      <w:r>
+        <w:tab/>
+      </w:r>
+      <w:r>
+        <w:t>font-family: " Open Sans ", serif</w:t>
+      </w:r>
+    </w:p>
+    <w:p>
+      <w:r>
+        <w:t>menu:</w:t>
+      </w:r>
+      <w:r>
+        <w:tab/>
+      </w:r>
+      <w:r>
+        <w:tab/>
+      </w:r>
+      <w:r>
+        <w:t>font-family: " Open Sans ", serif</w:t>
+      </w:r>
+    </w:p>
+    <w:p/>
     <w:p>
       <w:pPr>
         <w:rPr>
@@ -191,215 +647,263 @@
           <w:bCs/>
         </w:rPr>
       </w:pPr>
-    </w:p>
-    <w:p>
-      <w:r>
-        <w:t>Body:</w:t>
-      </w:r>
-      <w:r>
-        <w:tab/>
-      </w:r>
-      <w:r>
-        <w:tab/>
-      </w:r>
-      <w:r>
-        <w:t>font-family: "Open Sans", sans-serif</w:t>
-      </w:r>
-    </w:p>
-    <w:p>
-      <w:r>
-        <w:t>Code:</w:t>
-      </w:r>
-      <w:r>
-        <w:tab/>
-      </w:r>
-      <w:r>
-        <w:tab/>
-      </w:r>
-      <w:r>
-        <w:t>font-family: "Courier New", monospace</w:t>
-      </w:r>
-    </w:p>
-    <w:p>
-      <w:r>
-        <w:t>header p</w:t>
-      </w:r>
-      <w:r>
-        <w:t>:</w:t>
-      </w:r>
-      <w:r>
-        <w:tab/>
-      </w:r>
-      <w:r>
-        <w:t>font-family: "</w:t>
-      </w:r>
-      <w:r>
-        <w:t xml:space="preserve"> </w:t>
-      </w:r>
-      <w:r>
-        <w:t>Open Sans</w:t>
-      </w:r>
-      <w:r>
-        <w:t xml:space="preserve"> </w:t>
-      </w:r>
-      <w:r>
-        <w:t>", serif</w:t>
-      </w:r>
-    </w:p>
-    <w:p>
-      <w:r>
-        <w:t>buttons:</w:t>
-      </w:r>
-      <w:r>
-        <w:tab/>
-      </w:r>
-      <w:r>
-        <w:t>font-family: "</w:t>
-      </w:r>
-      <w:r>
-        <w:t xml:space="preserve"> </w:t>
-      </w:r>
-      <w:r>
-        <w:t>Open Sans</w:t>
-      </w:r>
-      <w:r>
-        <w:t xml:space="preserve"> </w:t>
-      </w:r>
-      <w:r>
-        <w:t>", serif</w:t>
-      </w:r>
-    </w:p>
-    <w:p>
-      <w:r>
-        <w:t>logo:</w:t>
-      </w:r>
-      <w:r>
-        <w:tab/>
-      </w:r>
-      <w:r>
-        <w:tab/>
-      </w:r>
-      <w:r>
-        <w:t>font-family: "</w:t>
-      </w:r>
-      <w:r>
-        <w:t xml:space="preserve"> </w:t>
-      </w:r>
-      <w:r>
-        <w:t>Open Sans</w:t>
-      </w:r>
-      <w:r>
-        <w:t xml:space="preserve"> </w:t>
-      </w:r>
-      <w:r>
-        <w:t>", serif</w:t>
-      </w:r>
-    </w:p>
-    <w:p>
-      <w:r>
-        <w:t>menu:</w:t>
-      </w:r>
-      <w:r>
-        <w:tab/>
-      </w:r>
-      <w:r>
-        <w:tab/>
-      </w:r>
-      <w:r>
-        <w:t>font-family: "</w:t>
-      </w:r>
-      <w:r>
-        <w:t xml:space="preserve"> </w:t>
-      </w:r>
-      <w:r>
-        <w:t>Open Sans</w:t>
-      </w:r>
-      <w:r>
-        <w:t xml:space="preserve"> </w:t>
-      </w:r>
-      <w:r>
-        <w:t>", serif</w:t>
-      </w:r>
-    </w:p>
-    <w:p/>
-    <w:p>
-      <w:pPr>
+      <w:r>
         <w:rPr>
           <w:b/>
           <w:bCs/>
         </w:rPr>
-      </w:pPr>
-      <w:r>
+        <w:t>Theme color</w:t>
+      </w:r>
+    </w:p>
+    <w:p>
+      <w:pPr>
         <w:rPr>
           <w:b/>
           <w:bCs/>
         </w:rPr>
-        <w:t>Theme color</w:t>
-      </w:r>
-    </w:p>
-    <w:p>
-      <w:pPr>
-        <w:rPr>
+      </w:pPr>
+    </w:p>
+    <w:p>
+      <w:r>
+        <w:t>"</w:t>
+      </w:r>
+      <w:proofErr w:type="spellStart"/>
+      <w:r>
+        <w:t>Swiss</w:t>
+      </w:r>
+      <w:r>
+        <w:t>PedHealth</w:t>
+      </w:r>
+      <w:proofErr w:type="spellEnd"/>
+      <w:r>
+        <w:t xml:space="preserve"> red":</w:t>
+      </w:r>
+      <w:r>
+        <w:tab/>
+      </w:r>
+      <w:r>
+        <w:t xml:space="preserve">#da291c </w:t>
+      </w:r>
+    </w:p>
+    <w:p>
+      <w:pPr>
+        <w:rPr>
+          <w:ins w:id="68" w:author="Dylan Lawless" w:date="2023-03-17T15:26:00Z"/>
+        </w:rPr>
+      </w:pPr>
+    </w:p>
+    <w:p>
+      <w:pPr>
+        <w:rPr>
+          <w:ins w:id="69" w:author="Dylan Lawless" w:date="2023-03-20T10:10:00Z"/>
           <w:b/>
           <w:bCs/>
-        </w:rPr>
-      </w:pPr>
-    </w:p>
-    <w:p>
-      <w:r>
-        <w:t>"</w:t>
-      </w:r>
-      <w:proofErr w:type="spellStart"/>
-      <w:r>
-        <w:t>Swiss</w:t>
-      </w:r>
-      <w:r>
-        <w:t>PedHealth</w:t>
-      </w:r>
-      <w:proofErr w:type="spellEnd"/>
-      <w:r>
-        <w:t xml:space="preserve"> red":</w:t>
-      </w:r>
-      <w:r>
-        <w:tab/>
-      </w:r>
-      <w:r>
-        <w:t xml:space="preserve">#da291c </w:t>
-      </w:r>
-    </w:p>
-    <w:p>
-      <w:pPr>
-        <w:rPr>
-          <w:ins w:id="1" w:author="Dylan Lawless" w:date="2023-03-17T15:26:00Z"/>
-        </w:rPr>
-      </w:pPr>
-    </w:p>
-    <w:p>
-      <w:pPr>
-        <w:rPr>
-          <w:ins w:id="2" w:author="Dylan Lawless" w:date="2023-03-17T15:26:00Z"/>
-        </w:rPr>
-      </w:pPr>
-    </w:p>
-    <w:p>
-      <w:pPr>
-        <w:rPr>
-          <w:ins w:id="3" w:author="Dylan Lawless" w:date="2023-03-17T15:26:00Z"/>
-          <w:b/>
-          <w:bCs/>
-          <w:rPrChange w:id="4" w:author="Dylan Lawless" w:date="2023-03-17T15:27:00Z">
+          <w:rPrChange w:id="70" w:author="Dylan Lawless" w:date="2023-03-20T10:10:00Z">
             <w:rPr>
-              <w:ins w:id="5" w:author="Dylan Lawless" w:date="2023-03-17T15:26:00Z"/>
+              <w:ins w:id="71" w:author="Dylan Lawless" w:date="2023-03-20T10:10:00Z"/>
             </w:rPr>
           </w:rPrChange>
         </w:rPr>
       </w:pPr>
-      <w:ins w:id="6" w:author="Dylan Lawless" w:date="2023-03-17T15:26:00Z">
+      <w:ins w:id="72" w:author="Dylan Lawless" w:date="2023-03-20T10:10:00Z">
         <w:r>
           <w:rPr>
             <w:b/>
             <w:bCs/>
-            <w:rPrChange w:id="7" w:author="Dylan Lawless" w:date="2023-03-17T15:27:00Z">
+            <w:rPrChange w:id="73" w:author="Dylan Lawless" w:date="2023-03-20T10:10:00Z">
+              <w:rPr/>
+            </w:rPrChange>
+          </w:rPr>
+          <w:t xml:space="preserve">To do </w:t>
+        </w:r>
+      </w:ins>
+    </w:p>
+    <w:p>
+      <w:pPr>
+        <w:rPr>
+          <w:ins w:id="74" w:author="Dylan Lawless" w:date="2023-03-20T10:33:00Z"/>
+        </w:rPr>
+      </w:pPr>
+    </w:p>
+    <w:p>
+      <w:pPr>
+        <w:rPr>
+          <w:ins w:id="75" w:author="Dylan Lawless" w:date="2023-03-20T10:33:00Z"/>
+        </w:rPr>
+      </w:pPr>
+      <w:ins w:id="76" w:author="Dylan Lawless" w:date="2023-03-20T10:33:00Z">
+        <w:r>
+          <w:t xml:space="preserve">Logo – SPHN and PHRT logos </w:t>
+        </w:r>
+      </w:ins>
+      <w:ins w:id="77" w:author="Dylan Lawless" w:date="2023-03-20T10:34:00Z">
+        <w:r>
+          <w:t xml:space="preserve">on header </w:t>
+        </w:r>
+      </w:ins>
+      <w:ins w:id="78" w:author="Dylan Lawless" w:date="2023-03-20T10:33:00Z">
+        <w:r>
+          <w:t xml:space="preserve">as they are funding. </w:t>
+        </w:r>
+      </w:ins>
+    </w:p>
+    <w:p>
+      <w:pPr>
+        <w:rPr>
+          <w:ins w:id="79" w:author="Dylan Lawless" w:date="2023-03-20T10:36:00Z"/>
+        </w:rPr>
+      </w:pPr>
+      <w:ins w:id="80" w:author="Dylan Lawless" w:date="2023-03-20T10:34:00Z">
+        <w:r>
+          <w:t>Who we are – title and subtitle</w:t>
+        </w:r>
+      </w:ins>
+      <w:ins w:id="81" w:author="Dylan Lawless" w:date="2023-03-20T10:35:00Z">
+        <w:r>
+          <w:t xml:space="preserve"> </w:t>
+        </w:r>
+        <w:proofErr w:type="gramStart"/>
+        <w:r>
+          <w:t>blurb</w:t>
+        </w:r>
+      </w:ins>
+      <w:proofErr w:type="gramEnd"/>
+    </w:p>
+    <w:p>
+      <w:pPr>
+        <w:rPr>
+          <w:ins w:id="82" w:author="Dylan Lawless" w:date="2023-03-20T10:36:00Z"/>
+        </w:rPr>
+      </w:pPr>
+      <w:ins w:id="83" w:author="Dylan Lawless" w:date="2023-03-20T10:36:00Z">
+        <w:r>
+          <w:lastRenderedPageBreak/>
+          <w:t>Order: for patient, project, news</w:t>
+        </w:r>
+      </w:ins>
+    </w:p>
+    <w:p>
+      <w:pPr>
+        <w:rPr>
+          <w:ins w:id="84" w:author="Dylan Lawless" w:date="2023-03-20T10:38:00Z"/>
+        </w:rPr>
+      </w:pPr>
+      <w:ins w:id="85" w:author="Dylan Lawless" w:date="2023-03-20T10:36:00Z">
+        <w:r>
+          <w:t xml:space="preserve">Headers </w:t>
+        </w:r>
+      </w:ins>
+      <w:ins w:id="86" w:author="Dylan Lawless" w:date="2023-03-20T10:37:00Z">
+        <w:r>
+          <w:t>links to content pages: about, contact, for patients, news</w:t>
+        </w:r>
+      </w:ins>
+      <w:ins w:id="87" w:author="Dylan Lawless" w:date="2023-03-20T10:38:00Z">
+        <w:r>
+          <w:t>:</w:t>
+        </w:r>
+      </w:ins>
+    </w:p>
+    <w:p>
+      <w:pPr>
+        <w:rPr>
+          <w:ins w:id="88" w:author="Dylan Lawless" w:date="2023-03-20T10:10:00Z"/>
+        </w:rPr>
+      </w:pPr>
+      <w:ins w:id="89" w:author="Dylan Lawless" w:date="2023-03-20T10:38:00Z">
+        <w:r>
+          <w:t xml:space="preserve">“For patients” instead of “patient involvements”. </w:t>
+        </w:r>
+      </w:ins>
+    </w:p>
+    <w:p>
+      <w:pPr>
+        <w:rPr>
+          <w:ins w:id="90" w:author="Dylan Lawless" w:date="2023-03-17T15:26:00Z"/>
+        </w:rPr>
+      </w:pPr>
+      <w:ins w:id="91" w:author="Dylan Lawless" w:date="2023-03-20T10:10:00Z">
+        <w:r>
+          <w:t xml:space="preserve">Language options – </w:t>
+        </w:r>
+      </w:ins>
+      <w:ins w:id="92" w:author="Dylan Lawless" w:date="2023-03-20T10:11:00Z">
+        <w:r>
+          <w:t>awaiting</w:t>
+        </w:r>
+      </w:ins>
+      <w:ins w:id="93" w:author="Dylan Lawless" w:date="2023-03-20T10:10:00Z">
+        <w:r>
+          <w:t xml:space="preserve"> completion of content pages. </w:t>
+        </w:r>
+      </w:ins>
+    </w:p>
+    <w:p>
+      <w:pPr>
+        <w:rPr>
+          <w:ins w:id="94" w:author="Dylan Lawless" w:date="2023-03-20T10:45:00Z"/>
+        </w:rPr>
+      </w:pPr>
+      <w:ins w:id="95" w:author="Dylan Lawless" w:date="2023-03-20T10:44:00Z">
+        <w:r>
+          <w:rPr>
+            <w:rPrChange w:id="96" w:author="Dylan Lawless" w:date="2023-03-20T10:45:00Z">
+              <w:rPr>
+                <w:b/>
+                <w:bCs/>
+              </w:rPr>
+            </w:rPrChange>
+          </w:rPr>
+          <w:t xml:space="preserve">Link </w:t>
+        </w:r>
+      </w:ins>
+      <w:ins w:id="97" w:author="Dylan Lawless" w:date="2023-03-20T10:45:00Z">
+        <w:r>
+          <w:rPr>
+            <w:rPrChange w:id="98" w:author="Dylan Lawless" w:date="2023-03-20T10:45:00Z">
+              <w:rPr>
+                <w:b/>
+                <w:bCs/>
+              </w:rPr>
+            </w:rPrChange>
+          </w:rPr>
+          <w:t xml:space="preserve">to SMOC, etc. in INFORMATION – modern tech  ~ etc. </w:t>
+        </w:r>
+      </w:ins>
+    </w:p>
+    <w:p>
+      <w:pPr>
+        <w:rPr>
+          <w:ins w:id="99" w:author="Dylan Lawless" w:date="2023-03-20T10:11:00Z"/>
+          <w:rPrChange w:id="100" w:author="Dylan Lawless" w:date="2023-03-20T10:45:00Z">
+            <w:rPr>
+              <w:ins w:id="101" w:author="Dylan Lawless" w:date="2023-03-20T10:11:00Z"/>
+              <w:b/>
+              <w:bCs/>
+            </w:rPr>
+          </w:rPrChange>
+        </w:rPr>
+      </w:pPr>
+    </w:p>
+    <w:p>
+      <w:pPr>
+        <w:rPr>
+          <w:ins w:id="102" w:author="Dylan Lawless" w:date="2023-03-17T15:26:00Z"/>
+          <w:b/>
+          <w:bCs/>
+          <w:rPrChange w:id="103" w:author="Dylan Lawless" w:date="2023-03-17T15:27:00Z">
+            <w:rPr>
+              <w:ins w:id="104" w:author="Dylan Lawless" w:date="2023-03-17T15:26:00Z"/>
+            </w:rPr>
+          </w:rPrChange>
+        </w:rPr>
+      </w:pPr>
+      <w:ins w:id="105" w:author="Dylan Lawless" w:date="2023-03-17T15:26:00Z">
+        <w:r>
+          <w:rPr>
+            <w:b/>
+            <w:bCs/>
+            <w:rPrChange w:id="106" w:author="Dylan Lawless" w:date="2023-03-17T15:27:00Z">
               <w:rPr/>
             </w:rPrChange>
           </w:rPr>
@@ -410,22 +914,22 @@
     <w:p>
       <w:pPr>
         <w:rPr>
-          <w:ins w:id="8" w:author="Dylan Lawless" w:date="2023-03-17T15:27:00Z"/>
-        </w:rPr>
-      </w:pPr>
-    </w:p>
-    <w:p>
-      <w:pPr>
-        <w:rPr>
-          <w:ins w:id="9" w:author="Dylan Lawless" w:date="2023-03-17T15:28:00Z"/>
-        </w:rPr>
-      </w:pPr>
-      <w:ins w:id="10" w:author="Dylan Lawless" w:date="2023-03-17T15:27:00Z">
+          <w:ins w:id="107" w:author="Dylan Lawless" w:date="2023-03-17T15:27:00Z"/>
+        </w:rPr>
+      </w:pPr>
+    </w:p>
+    <w:p>
+      <w:pPr>
+        <w:rPr>
+          <w:ins w:id="108" w:author="Dylan Lawless" w:date="2023-03-17T15:28:00Z"/>
+        </w:rPr>
+      </w:pPr>
+      <w:ins w:id="109" w:author="Dylan Lawless" w:date="2023-03-17T15:27:00Z">
         <w:r>
           <w:t>20230</w:t>
         </w:r>
       </w:ins>
-      <w:ins w:id="11" w:author="Dylan Lawless" w:date="2023-03-17T15:28:00Z">
+      <w:ins w:id="110" w:author="Dylan Lawless" w:date="2023-03-17T15:28:00Z">
         <w:r>
           <w:t>317</w:t>
         </w:r>
@@ -434,7 +938,7 @@
           <w:t>Style settings and draft content pages</w:t>
         </w:r>
       </w:ins>
-      <w:ins w:id="12" w:author="Dylan Lawless" w:date="2023-03-17T15:32:00Z">
+      <w:ins w:id="111" w:author="Dylan Lawless" w:date="2023-03-17T15:32:00Z">
         <w:r>
           <w:t>.</w:t>
         </w:r>
@@ -443,15 +947,12 @@
     <w:p>
       <w:pPr>
         <w:rPr>
-          <w:ins w:id="13" w:author="Dylan Lawless" w:date="2023-03-17T15:28:00Z"/>
-        </w:rPr>
-      </w:pPr>
-      <w:ins w:id="14" w:author="Dylan Lawless" w:date="2023-03-17T15:28:00Z">
-        <w:r>
-          <w:t>202303</w:t>
-        </w:r>
-        <w:r>
-          <w:t>06</w:t>
+          <w:ins w:id="112" w:author="Dylan Lawless" w:date="2023-03-17T15:28:00Z"/>
+        </w:rPr>
+      </w:pPr>
+      <w:ins w:id="113" w:author="Dylan Lawless" w:date="2023-03-17T15:28:00Z">
+        <w:r>
+          <w:t>20230306</w:t>
         </w:r>
         <w:r>
           <w:tab/>
@@ -465,12 +966,12 @@
           <w:t xml:space="preserve"> </w:t>
         </w:r>
       </w:ins>
-      <w:ins w:id="15" w:author="Dylan Lawless" w:date="2023-03-17T15:29:00Z">
+      <w:ins w:id="114" w:author="Dylan Lawless" w:date="2023-03-17T15:29:00Z">
         <w:r>
           <w:t>push to</w:t>
         </w:r>
       </w:ins>
-      <w:ins w:id="16" w:author="Dylan Lawless" w:date="2023-03-17T15:28:00Z">
+      <w:ins w:id="115" w:author="Dylan Lawless" w:date="2023-03-17T15:28:00Z">
         <w:r>
           <w:t xml:space="preserve"> </w:t>
         </w:r>
@@ -479,18 +980,18 @@
           <w:t>githu</w:t>
         </w:r>
       </w:ins>
-      <w:ins w:id="17" w:author="Dylan Lawless" w:date="2023-03-17T15:29:00Z">
+      <w:ins w:id="116" w:author="Dylan Lawless" w:date="2023-03-17T15:29:00Z">
         <w:r>
           <w:t>b</w:t>
         </w:r>
       </w:ins>
       <w:proofErr w:type="spellEnd"/>
-      <w:ins w:id="18" w:author="Dylan Lawless" w:date="2023-03-17T15:28:00Z">
+      <w:ins w:id="117" w:author="Dylan Lawless" w:date="2023-03-17T15:28:00Z">
         <w:r>
           <w:t xml:space="preserve"> private repository</w:t>
         </w:r>
       </w:ins>
-      <w:ins w:id="19" w:author="Dylan Lawless" w:date="2023-03-17T15:32:00Z">
+      <w:ins w:id="118" w:author="Dylan Lawless" w:date="2023-03-17T15:32:00Z">
         <w:r>
           <w:t>.</w:t>
         </w:r>
@@ -499,35 +1000,29 @@
     <w:p>
       <w:pPr>
         <w:rPr>
-          <w:ins w:id="20" w:author="Dylan Lawless" w:date="2023-03-17T15:30:00Z"/>
-        </w:rPr>
-      </w:pPr>
-      <w:ins w:id="21" w:author="Dylan Lawless" w:date="2023-03-17T15:30:00Z">
-        <w:r>
-          <w:t>20230</w:t>
-        </w:r>
-        <w:r>
-          <w:t>21</w:t>
-        </w:r>
-        <w:r>
-          <w:t>6</w:t>
+          <w:ins w:id="119" w:author="Dylan Lawless" w:date="2023-03-17T15:30:00Z"/>
+        </w:rPr>
+      </w:pPr>
+      <w:ins w:id="120" w:author="Dylan Lawless" w:date="2023-03-17T15:30:00Z">
+        <w:r>
+          <w:t>20230216</w:t>
         </w:r>
         <w:r>
           <w:tab/>
           <w:t xml:space="preserve">Share </w:t>
         </w:r>
       </w:ins>
-      <w:ins w:id="22" w:author="Dylan Lawless" w:date="2023-03-17T15:32:00Z">
+      <w:ins w:id="121" w:author="Dylan Lawless" w:date="2023-03-17T15:32:00Z">
         <w:r>
           <w:t xml:space="preserve">first </w:t>
         </w:r>
       </w:ins>
-      <w:ins w:id="23" w:author="Dylan Lawless" w:date="2023-03-17T15:30:00Z">
+      <w:ins w:id="122" w:author="Dylan Lawless" w:date="2023-03-17T15:30:00Z">
         <w:r>
           <w:t>draft</w:t>
         </w:r>
       </w:ins>
-      <w:ins w:id="24" w:author="Dylan Lawless" w:date="2023-03-17T15:32:00Z">
+      <w:ins w:id="123" w:author="Dylan Lawless" w:date="2023-03-17T15:32:00Z">
         <w:r>
           <w:t>.</w:t>
         </w:r>
@@ -536,41 +1031,36 @@
     <w:p>
       <w:pPr>
         <w:rPr>
-          <w:ins w:id="25" w:author="Dylan Lawless" w:date="2023-03-17T15:32:00Z"/>
-        </w:rPr>
-      </w:pPr>
-      <w:ins w:id="26" w:author="Dylan Lawless" w:date="2023-03-17T15:30:00Z">
-        <w:r>
-          <w:t>20230</w:t>
-        </w:r>
-        <w:r>
-          <w:t>1</w:t>
-        </w:r>
-      </w:ins>
-      <w:ins w:id="27" w:author="Dylan Lawless" w:date="2023-03-17T15:31:00Z">
+          <w:ins w:id="124" w:author="Dylan Lawless" w:date="2023-03-17T15:32:00Z"/>
+        </w:rPr>
+      </w:pPr>
+      <w:ins w:id="125" w:author="Dylan Lawless" w:date="2023-03-17T15:30:00Z">
+        <w:r>
+          <w:t>202301</w:t>
+        </w:r>
+      </w:ins>
+      <w:ins w:id="126" w:author="Dylan Lawless" w:date="2023-03-17T15:31:00Z">
         <w:r>
           <w:t>09</w:t>
         </w:r>
       </w:ins>
-      <w:ins w:id="28" w:author="Dylan Lawless" w:date="2023-03-17T15:30:00Z">
+      <w:ins w:id="127" w:author="Dylan Lawless" w:date="2023-03-17T15:30:00Z">
         <w:r>
           <w:tab/>
-        </w:r>
-        <w:r>
           <w:t>Domain</w:t>
         </w:r>
       </w:ins>
-      <w:ins w:id="29" w:author="Dylan Lawless" w:date="2023-03-17T15:31:00Z">
+      <w:ins w:id="128" w:author="Dylan Lawless" w:date="2023-03-17T15:31:00Z">
         <w:r>
           <w:t xml:space="preserve">, email, and </w:t>
         </w:r>
       </w:ins>
-      <w:ins w:id="30" w:author="Dylan Lawless" w:date="2023-03-17T15:32:00Z">
+      <w:ins w:id="129" w:author="Dylan Lawless" w:date="2023-03-17T15:32:00Z">
         <w:r>
           <w:t>GitHub</w:t>
         </w:r>
       </w:ins>
-      <w:ins w:id="31" w:author="Dylan Lawless" w:date="2023-03-17T15:31:00Z">
+      <w:ins w:id="130" w:author="Dylan Lawless" w:date="2023-03-17T15:31:00Z">
         <w:r>
           <w:t xml:space="preserve"> registered. </w:t>
         </w:r>
@@ -579,34 +1069,32 @@
     <w:p>
       <w:pPr>
         <w:rPr>
-          <w:ins w:id="32" w:author="Dylan Lawless" w:date="2023-03-17T15:32:00Z"/>
-        </w:rPr>
-      </w:pPr>
-      <w:ins w:id="33" w:author="Dylan Lawless" w:date="2023-03-17T15:32:00Z">
+          <w:ins w:id="131" w:author="Dylan Lawless" w:date="2023-03-17T15:32:00Z"/>
+        </w:rPr>
+      </w:pPr>
+      <w:ins w:id="132" w:author="Dylan Lawless" w:date="2023-03-17T15:32:00Z">
         <w:r>
           <w:t>20230109</w:t>
         </w:r>
         <w:r>
           <w:tab/>
-        </w:r>
-        <w:r>
           <w:t>Website first draft</w:t>
         </w:r>
         <w:r>
           <w:t xml:space="preserve"> and &gt;10 </w:t>
         </w:r>
       </w:ins>
-      <w:ins w:id="34" w:author="Dylan Lawless" w:date="2023-03-17T15:33:00Z">
+      <w:ins w:id="133" w:author="Dylan Lawless" w:date="2023-03-17T15:33:00Z">
         <w:r>
           <w:t xml:space="preserve">main </w:t>
         </w:r>
       </w:ins>
-      <w:ins w:id="35" w:author="Dylan Lawless" w:date="2023-03-17T15:32:00Z">
+      <w:ins w:id="134" w:author="Dylan Lawless" w:date="2023-03-17T15:32:00Z">
         <w:r>
           <w:t xml:space="preserve">content </w:t>
         </w:r>
       </w:ins>
-      <w:ins w:id="36" w:author="Dylan Lawless" w:date="2023-03-17T15:33:00Z">
+      <w:ins w:id="135" w:author="Dylan Lawless" w:date="2023-03-17T15:33:00Z">
         <w:r>
           <w:t>pages.</w:t>
         </w:r>
@@ -1349,4 +1837,16 @@
     </a:ext>
   </a:extLst>
 </a:theme>
+</file>
+
+<file path=customXml/item1.xml><?xml version="1.0" encoding="utf-8"?>
+<b:Sources xmlns:b="http://schemas.openxmlformats.org/officeDocument/2006/bibliography" xmlns="http://schemas.openxmlformats.org/officeDocument/2006/bibliography" SelectedStyle="/CHICAGO.XSL" StyleName="Chicago" Version="16"/>
+</file>
+
+<file path=customXml/itemProps1.xml><?xml version="1.0" encoding="utf-8"?>
+<ds:datastoreItem xmlns:ds="http://schemas.openxmlformats.org/officeDocument/2006/customXml" ds:itemID="{89383B15-AE36-9D4E-9062-3399BBBE0DFE}">
+  <ds:schemaRefs>
+    <ds:schemaRef ds:uri="http://schemas.openxmlformats.org/officeDocument/2006/bibliography"/>
+  </ds:schemaRefs>
+</ds:datastoreItem>
 </file>
</xml_diff>